<commit_message>
tudo ok e atualizado
</commit_message>
<xml_diff>
--- a/Acessos/Github_Azure_Helpdesk.docx
+++ b/Acessos/Github_Azure_Helpdesk.docx
@@ -388,29 +388,71 @@
           <w:rFonts w:ascii="Arial" w:hAnsi="Arial" w:cs="Arial"/>
           <w:sz w:val="24"/>
         </w:rPr>
-        <w:t xml:space="preserve"> #Gfgrupo9</w:t>
-      </w:r>
-    </w:p>
-    <w:p>
-      <w:pPr>
-        <w:jc w:val="center"/>
-        <w:rPr>
-          <w:rFonts w:ascii="Arial" w:hAnsi="Arial" w:cs="Arial"/>
-          <w:b/>
-          <w:sz w:val="24"/>
-        </w:rPr>
-      </w:pPr>
-    </w:p>
-    <w:p>
-      <w:pPr>
-        <w:jc w:val="both"/>
-        <w:rPr>
-          <w:rFonts w:ascii="Arial" w:hAnsi="Arial" w:cs="Arial"/>
-          <w:sz w:val="24"/>
-        </w:rPr>
-      </w:pPr>
+        <w:t xml:space="preserve"> </w:t>
+      </w:r>
+      <w:r>
+        <w:rPr>
+          <w:rFonts w:ascii="Arial" w:hAnsi="Arial" w:cs="Arial"/>
+          <w:sz w:val="24"/>
+        </w:rPr>
+        <w:t>#Tech123grupo9</w:t>
+      </w:r>
+    </w:p>
+    <w:p>
+      <w:pPr>
+        <w:pStyle w:val="PargrafodaLista"/>
+        <w:numPr>
+          <w:ilvl w:val="0"/>
+          <w:numId w:val="1"/>
+        </w:numPr>
+        <w:rPr>
+          <w:rFonts w:ascii="Arial" w:hAnsi="Arial" w:cs="Arial"/>
+          <w:sz w:val="24"/>
+        </w:rPr>
+      </w:pPr>
+      <w:r>
+        <w:rPr>
+          <w:rFonts w:ascii="Arial" w:hAnsi="Arial" w:cs="Arial"/>
+          <w:sz w:val="24"/>
+          <w:u w:val="single"/>
+        </w:rPr>
+        <w:t>Conta:</w:t>
+      </w:r>
+      <w:r>
+        <w:rPr>
+          <w:rFonts w:ascii="Arial" w:hAnsi="Arial" w:cs="Arial"/>
+          <w:sz w:val="24"/>
+        </w:rPr>
+        <w:t xml:space="preserve"> </w:t>
+      </w:r>
+      <w:r>
+        <w:rPr>
+          <w:rFonts w:ascii="Arial" w:hAnsi="Arial" w:cs="Arial"/>
+          <w:sz w:val="24"/>
+        </w:rPr>
+        <w:t>Tech Health</w:t>
+      </w:r>
       <w:bookmarkStart w:id="0" w:name="_GoBack"/>
       <w:bookmarkEnd w:id="0"/>
+    </w:p>
+    <w:p>
+      <w:pPr>
+        <w:jc w:val="center"/>
+        <w:rPr>
+          <w:rFonts w:ascii="Arial" w:hAnsi="Arial" w:cs="Arial"/>
+          <w:b/>
+          <w:sz w:val="24"/>
+        </w:rPr>
+      </w:pPr>
+    </w:p>
+    <w:p>
+      <w:pPr>
+        <w:jc w:val="both"/>
+        <w:rPr>
+          <w:rFonts w:ascii="Arial" w:hAnsi="Arial" w:cs="Arial"/>
+          <w:sz w:val="24"/>
+        </w:rPr>
+      </w:pPr>
     </w:p>
     <w:sectPr>
       <w:pgSz w:w="11906" w:h="16838"/>

</xml_diff>